<commit_message>
buiness canvas, mohmsmodel, risici analyse og retrospektive
</commit_message>
<xml_diff>
--- a/Rapport/includes/risicitabel_android.docx
+++ b/Rapport/includes/risicitabel_android.docx
@@ -57,13 +57,8 @@
             <w:tcW w:w="6629" w:type="dxa"/>
           </w:tcPr>
           <w:p>
-            <w:proofErr w:type="spellStart"/>
-            <w:r>
-              <w:t>E-Tech</w:t>
-            </w:r>
-            <w:proofErr w:type="spellEnd"/>
-            <w:r>
-              <w:t>. Usikkerhed mht. teknologien</w:t>
+            <w:r>
+              <w:t>E-Tech. Usikkerhed mht. teknologien</w:t>
             </w:r>
           </w:p>
           <w:p/>
@@ -92,21 +87,7 @@
                     <w:rPr>
                       <w:lang w:val="en-US"/>
                     </w:rPr>
-                    <w:t xml:space="preserve">Android </w:t>
-                  </w:r>
-                  <w:proofErr w:type="spellStart"/>
-                  <w:r>
-                    <w:rPr>
-                      <w:lang w:val="en-US"/>
-                    </w:rPr>
-                    <w:t>ide</w:t>
-                  </w:r>
-                  <w:proofErr w:type="spellEnd"/>
-                  <w:r>
-                    <w:rPr>
-                      <w:lang w:val="en-US"/>
-                    </w:rPr>
-                    <w:t>: Eclipse</w:t>
+                    <w:t>Android</w:t>
                   </w:r>
                 </w:p>
               </w:tc>
@@ -117,14 +98,12 @@
                   <w:tcW w:w="7083" w:type="dxa"/>
                 </w:tcPr>
                 <w:p>
-                  <w:proofErr w:type="spellStart"/>
                   <w:r>
                     <w:rPr>
                       <w:lang w:val="en-US"/>
                     </w:rPr>
                     <w:t>Versionstyring</w:t>
                   </w:r>
-                  <w:proofErr w:type="spellEnd"/>
                   <w:r>
                     <w:rPr>
                       <w:lang w:val="en-US"/>
@@ -156,13 +135,8 @@
                     <w:t>Database</w:t>
                   </w:r>
                   <w:r>
-                    <w:t xml:space="preserve">: </w:t>
+                    <w:t>: SQLite</w:t>
                   </w:r>
-                  <w:proofErr w:type="spellStart"/>
-                  <w:r>
-                    <w:t>SQLite</w:t>
-                  </w:r>
-                  <w:proofErr w:type="spellEnd"/>
                 </w:p>
               </w:tc>
             </w:tr>
@@ -243,13 +217,8 @@
             <w:tcW w:w="6629" w:type="dxa"/>
           </w:tcPr>
           <w:p>
-            <w:proofErr w:type="spellStart"/>
-            <w:r>
-              <w:t>E-Coord</w:t>
-            </w:r>
-            <w:proofErr w:type="spellEnd"/>
-            <w:r>
-              <w:t xml:space="preserve">. </w:t>
+            <w:r>
+              <w:t xml:space="preserve">E-Coord. </w:t>
             </w:r>
             <w:r>
               <w:t>Interessenter der skal koordineres</w:t>
@@ -283,13 +252,8 @@
             <w:tcW w:w="6629" w:type="dxa"/>
           </w:tcPr>
           <w:p>
-            <w:proofErr w:type="spellStart"/>
-            <w:r>
-              <w:t>E-Cmplx</w:t>
-            </w:r>
-            <w:proofErr w:type="spellEnd"/>
-            <w:r>
-              <w:t>. Systemets kompleksitet</w:t>
+            <w:r>
+              <w:t>E-Cmplx. Systemets kompleksitet</w:t>
             </w:r>
           </w:p>
           <w:p/>
@@ -314,13 +278,8 @@
                       <w:lang w:val="en-US"/>
                     </w:rPr>
                   </w:pPr>
-                  <w:proofErr w:type="spellStart"/>
                   <w:r>
-                    <w:t>FoodMap</w:t>
-                  </w:r>
-                  <w:proofErr w:type="spellEnd"/>
-                  <w:r>
-                    <w:t xml:space="preserve"> funktionalitet</w:t>
+                    <w:t>FoodMap funktionalitet</w:t>
                   </w:r>
                 </w:p>
               </w:tc>
@@ -377,7 +336,7 @@
               <w:cnfStyle w:val="000000100000"/>
             </w:pPr>
             <w:r>
-              <w:t>2</w:t>
+              <w:t>1</w:t>
             </w:r>
           </w:p>
         </w:tc>
@@ -394,16 +353,11 @@
             <w:tcW w:w="6629" w:type="dxa"/>
           </w:tcPr>
           <w:p>
-            <w:proofErr w:type="spellStart"/>
             <w:r>
               <w:t>A-S</w:t>
             </w:r>
             <w:r>
-              <w:t>cale</w:t>
-            </w:r>
-            <w:proofErr w:type="spellEnd"/>
-            <w:r>
-              <w:t>. Størrelse og kritiskhed</w:t>
+              <w:t>cale. Størrelse og kritiskhed</w:t>
             </w:r>
           </w:p>
         </w:tc>
@@ -442,35 +396,7 @@
               <w:rPr>
                 <w:lang w:val="en-US"/>
               </w:rPr>
-              <w:t xml:space="preserve">A-YAGNI. </w:t>
-            </w:r>
-            <w:proofErr w:type="spellStart"/>
-            <w:r>
-              <w:rPr>
-                <w:lang w:val="en-US"/>
-              </w:rPr>
-              <w:t>Simpelt</w:t>
-            </w:r>
-            <w:proofErr w:type="spellEnd"/>
-            <w:r>
-              <w:rPr>
-                <w:lang w:val="en-US"/>
-              </w:rPr>
-              <w:t xml:space="preserve"> design </w:t>
-            </w:r>
-            <w:proofErr w:type="spellStart"/>
-            <w:r>
-              <w:rPr>
-                <w:lang w:val="en-US"/>
-              </w:rPr>
-              <w:t>eller</w:t>
-            </w:r>
-            <w:proofErr w:type="spellEnd"/>
-            <w:r>
-              <w:rPr>
-                <w:lang w:val="en-US"/>
-              </w:rPr>
-              <w:t xml:space="preserve"> YAGNI</w:t>
+              <w:t>A-YAGNI. Simpelt design eller YAGNI</w:t>
             </w:r>
           </w:p>
         </w:tc>
@@ -500,13 +426,8 @@
             <w:tcW w:w="6629" w:type="dxa"/>
           </w:tcPr>
           <w:p>
-            <w:proofErr w:type="spellStart"/>
-            <w:r>
-              <w:t>A-Churn</w:t>
-            </w:r>
-            <w:proofErr w:type="spellEnd"/>
-            <w:r>
-              <w:t xml:space="preserve">. </w:t>
+            <w:r>
+              <w:t xml:space="preserve">A-Churn. </w:t>
             </w:r>
             <w:r>
               <w:t>Udskiftning af udviklere</w:t>
@@ -539,13 +460,8 @@
             <w:tcW w:w="6629" w:type="dxa"/>
           </w:tcPr>
           <w:p>
-            <w:proofErr w:type="spellStart"/>
-            <w:r>
-              <w:t>A-Skill</w:t>
-            </w:r>
-            <w:proofErr w:type="spellEnd"/>
-            <w:r>
-              <w:t>. Ikke nok uddannelse af folk til at arbejde agilt</w:t>
+            <w:r>
+              <w:t>A-Skill. Ikke nok uddannelse af folk til at arbejde agilt</w:t>
             </w:r>
           </w:p>
         </w:tc>
@@ -575,13 +491,8 @@
             <w:tcW w:w="6629" w:type="dxa"/>
           </w:tcPr>
           <w:p>
-            <w:proofErr w:type="spellStart"/>
-            <w:r>
-              <w:t>P-Change</w:t>
-            </w:r>
-            <w:proofErr w:type="spellEnd"/>
-            <w:r>
-              <w:t>. Mange ændringer</w:t>
+            <w:r>
+              <w:t>P-Change. Mange ændringer</w:t>
             </w:r>
           </w:p>
         </w:tc>
@@ -595,7 +506,7 @@
               <w:cnfStyle w:val="000000010000"/>
             </w:pPr>
             <w:r>
-              <w:t>1</w:t>
+              <w:t>3</w:t>
             </w:r>
           </w:p>
         </w:tc>
@@ -611,13 +522,8 @@
             <w:tcW w:w="6629" w:type="dxa"/>
           </w:tcPr>
           <w:p>
-            <w:proofErr w:type="spellStart"/>
-            <w:r>
-              <w:t>P-Speed</w:t>
-            </w:r>
-            <w:proofErr w:type="spellEnd"/>
-            <w:r>
-              <w:t>. Behov for hurtige resultater</w:t>
+            <w:r>
+              <w:t>P-Speed. Behov for hurtige resultater</w:t>
             </w:r>
           </w:p>
         </w:tc>
@@ -631,7 +537,7 @@
               <w:cnfStyle w:val="000000100000"/>
             </w:pPr>
             <w:r>
-              <w:t>2</w:t>
+              <w:t>3</w:t>
             </w:r>
           </w:p>
         </w:tc>
@@ -647,13 +553,8 @@
             <w:tcW w:w="6629" w:type="dxa"/>
           </w:tcPr>
           <w:p>
-            <w:proofErr w:type="spellStart"/>
-            <w:r>
-              <w:t>P-Emerge</w:t>
-            </w:r>
-            <w:proofErr w:type="spellEnd"/>
-            <w:r>
-              <w:t>. Uklare krav</w:t>
+            <w:r>
+              <w:t>P-Emerge. Uklare krav</w:t>
             </w:r>
           </w:p>
         </w:tc>
@@ -683,13 +584,8 @@
             <w:tcW w:w="6629" w:type="dxa"/>
           </w:tcPr>
           <w:p>
-            <w:proofErr w:type="spellStart"/>
-            <w:r>
-              <w:t>P-Skill</w:t>
-            </w:r>
-            <w:proofErr w:type="spellEnd"/>
-            <w:r>
-              <w:t>. Mangel på specialister</w:t>
+            <w:r>
+              <w:t>P-Skill. Mangel på specialister</w:t>
             </w:r>
           </w:p>
         </w:tc>
@@ -709,6 +605,10 @@
         </w:tc>
       </w:tr>
     </w:tbl>
+    <w:p/>
+    <w:p/>
+    <w:p/>
+    <w:p/>
     <w:p/>
     <w:p/>
     <w:p/>

</xml_diff>